<commit_message>
inserted bullets in rMarkdown
</commit_message>
<xml_diff>
--- a/Output/Rmarkdown_test.docx
+++ b/Output/Rmarkdown_test.docx
@@ -249,21 +249,67 @@
       <w:pPr>
         <w:pStyle w:val="Heading2"/>
       </w:pPr>
-      <w:bookmarkStart w:id="25" w:name="hummm-should-there-be-space-between-harsh-key-and-the-begining-of-the-heaeder-seem-like-it-doesnt-work-everywhere."/>
+      <w:bookmarkStart w:id="25" w:name="things-i-can-use-markdown-for"/>
+      <w:r>
+        <w:t xml:space="preserve">Things i can use markdown for</w:t>
+      </w:r>
+      <w:bookmarkEnd w:id="25"/>
+    </w:p>
+    <w:p>
+      <w:pPr>
+        <w:pStyle w:val="Compact"/>
+        <w:numPr>
+          <w:numId w:val="1001"/>
+          <w:ilvl w:val="0"/>
+        </w:numPr>
+      </w:pPr>
+      <w:r>
+        <w:t xml:space="preserve">memo’s</w:t>
+      </w:r>
+    </w:p>
+    <w:p>
+      <w:pPr>
+        <w:pStyle w:val="Compact"/>
+        <w:numPr>
+          <w:numId w:val="1001"/>
+          <w:ilvl w:val="0"/>
+        </w:numPr>
+      </w:pPr>
+      <w:r>
+        <w:t xml:space="preserve">drafting messages for online forum; stackoverflow; biostars</w:t>
+      </w:r>
+    </w:p>
+    <w:p>
+      <w:pPr>
+        <w:pStyle w:val="Compact"/>
+        <w:numPr>
+          <w:numId w:val="1001"/>
+          <w:ilvl w:val="0"/>
+        </w:numPr>
+      </w:pPr>
+      <w:r>
+        <w:t xml:space="preserve">it will be cool if i can draft messages via meddium via R markdown</w:t>
+      </w:r>
+    </w:p>
+    <w:p>
+      <w:pPr>
+        <w:pStyle w:val="Heading2"/>
+      </w:pPr>
+      <w:bookmarkStart w:id="26" w:name="hummm-should-there-be-space-between-harsh-key-and-the-begining-of-the-heaeder-seem-like-it-doesnt-work-everywhere."/>
       <w:r>
         <w:t xml:space="preserve">Hummm? should there be space between harsh key and the begining of the heaeder; seem like it doesn’t work everywhere.</w:t>
       </w:r>
-      <w:bookmarkEnd w:id="25"/>
+      <w:bookmarkEnd w:id="26"/>
     </w:p>
     <w:p>
       <w:pPr>
         <w:pStyle w:val="Heading2"/>
       </w:pPr>
-      <w:bookmarkStart w:id="26" w:name="including-plots"/>
+      <w:bookmarkStart w:id="27" w:name="including-plots"/>
       <w:r>
         <w:t xml:space="preserve">Including Plots</w:t>
       </w:r>
-      <w:bookmarkEnd w:id="26"/>
+      <w:bookmarkEnd w:id="27"/>
     </w:p>
     <w:p>
       <w:pPr>
@@ -288,48 +334,6 @@
                 <pic:pic>
                   <pic:nvPicPr>
                     <pic:cNvPr descr="Rmarkdown_test_files/figure-docx/pressure-1.png" id="0" name="Picture"/>
-                    <pic:cNvPicPr>
-                      <a:picLocks noChangeArrowheads="1" noChangeAspect="1"/>
-                    </pic:cNvPicPr>
-                  </pic:nvPicPr>
-                  <pic:blipFill>
-                    <a:blip r:embed="rId27"/>
-                    <a:stretch>
-                      <a:fillRect/>
-                    </a:stretch>
-                  </pic:blipFill>
-                  <pic:spPr bwMode="auto">
-                    <a:xfrm>
-                      <a:off x="0" y="0"/>
-                      <a:ext cx="5334000" cy="4267200"/>
-                    </a:xfrm>
-                    <a:prstGeom prst="rect">
-                      <a:avLst/>
-                    </a:prstGeom>
-                    <a:noFill/>
-                    <a:ln w="9525">
-                      <a:noFill/>
-                      <a:headEnd/>
-                      <a:tailEnd/>
-                    </a:ln>
-                  </pic:spPr>
-                </pic:pic>
-              </a:graphicData>
-            </a:graphic>
-          </wp:inline>
-        </w:drawing>
-      </w:r>
-      <w:r>
-        <w:drawing>
-          <wp:inline>
-            <wp:extent cx="5334000" cy="4267200"/>
-            <wp:effectExtent b="0" l="0" r="0" t="0"/>
-            <wp:docPr descr="" title="" id="1" name="Picture"/>
-            <a:graphic>
-              <a:graphicData uri="http://schemas.openxmlformats.org/drawingml/2006/picture">
-                <pic:pic>
-                  <pic:nvPicPr>
-                    <pic:cNvPr descr="Rmarkdown_test_files/figure-docx/pressure-2.png" id="0" name="Picture"/>
                     <pic:cNvPicPr>
                       <a:picLocks noChangeArrowheads="1" noChangeAspect="1"/>
                     </pic:cNvPicPr>
@@ -361,6 +365,48 @@
           </wp:inline>
         </w:drawing>
       </w:r>
+      <w:r>
+        <w:drawing>
+          <wp:inline>
+            <wp:extent cx="5334000" cy="4267200"/>
+            <wp:effectExtent b="0" l="0" r="0" t="0"/>
+            <wp:docPr descr="" title="" id="1" name="Picture"/>
+            <a:graphic>
+              <a:graphicData uri="http://schemas.openxmlformats.org/drawingml/2006/picture">
+                <pic:pic>
+                  <pic:nvPicPr>
+                    <pic:cNvPr descr="Rmarkdown_test_files/figure-docx/pressure-2.png" id="0" name="Picture"/>
+                    <pic:cNvPicPr>
+                      <a:picLocks noChangeArrowheads="1" noChangeAspect="1"/>
+                    </pic:cNvPicPr>
+                  </pic:nvPicPr>
+                  <pic:blipFill>
+                    <a:blip r:embed="rId29"/>
+                    <a:stretch>
+                      <a:fillRect/>
+                    </a:stretch>
+                  </pic:blipFill>
+                  <pic:spPr bwMode="auto">
+                    <a:xfrm>
+                      <a:off x="0" y="0"/>
+                      <a:ext cx="5334000" cy="4267200"/>
+                    </a:xfrm>
+                    <a:prstGeom prst="rect">
+                      <a:avLst/>
+                    </a:prstGeom>
+                    <a:noFill/>
+                    <a:ln w="9525">
+                      <a:noFill/>
+                      <a:headEnd/>
+                      <a:tailEnd/>
+                    </a:ln>
+                  </pic:spPr>
+                </pic:pic>
+              </a:graphicData>
+            </a:graphic>
+          </wp:inline>
+        </w:drawing>
+      </w:r>
     </w:p>
     <w:p>
       <w:pPr>
@@ -419,7 +465,7 @@
       <w:pPr>
         <w:pStyle w:val="BodyText"/>
       </w:pPr>
-      <w:hyperlink r:id="rId29">
+      <w:hyperlink r:id="rId30">
         <w:r>
           <w:rPr>
             <w:rStyle w:val="Hyperlink"/>
@@ -664,11 +710,117 @@
       </w:pPr>
     </w:lvl>
   </w:abstractNum>
+  <w:abstractNum w:abstractNumId="991">
+    <w:nsid w:val="ea454b4c"/>
+    <w:multiLevelType w:val="multilevel"/>
+    <w:lvl w:ilvl="0">
+      <w:numFmt w:val="bullet"/>
+      <w:lvlText w:val="•"/>
+      <w:lvlJc w:val="left"/>
+      <w:pPr>
+        <w:tabs>
+          <w:tab w:val="num" w:pos="0"/>
+        </w:tabs>
+        <w:ind w:left="480" w:hanging="480"/>
+      </w:pPr>
+    </w:lvl>
+    <w:lvl w:ilvl="1">
+      <w:numFmt w:val="bullet"/>
+      <w:lvlText w:val="–"/>
+      <w:lvlJc w:val="left"/>
+      <w:pPr>
+        <w:tabs>
+          <w:tab w:val="num" w:pos="720"/>
+        </w:tabs>
+        <w:ind w:left="1200" w:hanging="480"/>
+      </w:pPr>
+    </w:lvl>
+    <w:lvl w:ilvl="2">
+      <w:numFmt w:val="bullet"/>
+      <w:lvlText w:val="•"/>
+      <w:lvlJc w:val="left"/>
+      <w:pPr>
+        <w:tabs>
+          <w:tab w:val="num" w:pos="1440"/>
+        </w:tabs>
+        <w:ind w:left="1920" w:hanging="480"/>
+      </w:pPr>
+    </w:lvl>
+    <w:lvl w:ilvl="3">
+      <w:numFmt w:val="bullet"/>
+      <w:lvlText w:val="–"/>
+      <w:lvlJc w:val="left"/>
+      <w:pPr>
+        <w:tabs>
+          <w:tab w:val="num" w:pos="2160"/>
+        </w:tabs>
+        <w:ind w:left="2640" w:hanging="480"/>
+      </w:pPr>
+    </w:lvl>
+    <w:lvl w:ilvl="4">
+      <w:numFmt w:val="bullet"/>
+      <w:lvlText w:val="•"/>
+      <w:lvlJc w:val="left"/>
+      <w:pPr>
+        <w:tabs>
+          <w:tab w:val="num" w:pos="2880"/>
+        </w:tabs>
+        <w:ind w:left="3360" w:hanging="480"/>
+      </w:pPr>
+    </w:lvl>
+    <w:lvl w:ilvl="5">
+      <w:numFmt w:val="bullet"/>
+      <w:lvlText w:val="–"/>
+      <w:lvlJc w:val="left"/>
+      <w:pPr>
+        <w:tabs>
+          <w:tab w:val="num" w:pos="3600"/>
+        </w:tabs>
+        <w:ind w:left="4080" w:hanging="480"/>
+      </w:pPr>
+    </w:lvl>
+    <w:lvl w:ilvl="6">
+      <w:numFmt w:val="bullet"/>
+      <w:lvlText w:val="•"/>
+      <w:lvlJc w:val="left"/>
+      <w:pPr>
+        <w:tabs>
+          <w:tab w:val="num" w:pos="4320"/>
+        </w:tabs>
+        <w:ind w:left="4800" w:hanging="480"/>
+      </w:pPr>
+    </w:lvl>
+    <w:lvl w:ilvl="7">
+      <w:numFmt w:val="bullet"/>
+      <w:lvlText w:val="–"/>
+      <w:lvlJc w:val="left"/>
+      <w:pPr>
+        <w:tabs>
+          <w:tab w:val="num" w:pos="5040"/>
+        </w:tabs>
+        <w:ind w:left="5520" w:hanging="480"/>
+      </w:pPr>
+    </w:lvl>
+    <w:lvl w:ilvl="8">
+      <w:numFmt w:val="bullet"/>
+      <w:lvlText w:val="•"/>
+      <w:lvlJc w:val="left"/>
+      <w:pPr>
+        <w:tabs>
+          <w:tab w:val="num" w:pos="5760"/>
+        </w:tabs>
+        <w:ind w:left="6240" w:hanging="480"/>
+      </w:pPr>
+    </w:lvl>
+  </w:abstractNum>
   <w:num w:numId="1000">
     <w:abstractNumId w:val="990"/>
   </w:num>
   <w:num w:numId="1000">
     <w:abstractNumId w:val="990"/>
+  </w:num>
+  <w:num w:numId="1001">
+    <w:abstractNumId w:val="991"/>
   </w:num>
 </w:numbering>
 </file>

</xml_diff>